<commit_message>
rapport du projet (avec partie de jules) + version PDF
</commit_message>
<xml_diff>
--- a/rapport-projet.docx
+++ b/rapport-projet.docx
@@ -2091,33 +2091,7 @@
           <w:sz w:val="24"/>
           <w:szCs w:val="24"/>
         </w:rPr>
-        <w:t xml:space="preserve">. Si le visiteur </w:t>
-      </w:r>
-      <w:proofErr w:type="spellStart"/>
-      <w:r>
-        <w:rPr>
-          <w:rStyle w:val="Accentuationlgre"/>
-          <w:rFonts w:ascii="Arial" w:hAnsi="Arial" w:cs="Arial"/>
-          <w:i w:val="0"/>
-          <w:iCs w:val="0"/>
-          <w:color w:val="auto"/>
-          <w:sz w:val="24"/>
-          <w:szCs w:val="24"/>
-        </w:rPr>
-        <w:t>à</w:t>
-      </w:r>
-      <w:proofErr w:type="spellEnd"/>
-      <w:r>
-        <w:rPr>
-          <w:rStyle w:val="Accentuationlgre"/>
-          <w:rFonts w:ascii="Arial" w:hAnsi="Arial" w:cs="Arial"/>
-          <w:i w:val="0"/>
-          <w:iCs w:val="0"/>
-          <w:color w:val="auto"/>
-          <w:sz w:val="24"/>
-          <w:szCs w:val="24"/>
-        </w:rPr>
-        <w:t xml:space="preserve"> déjà accéder au site, une partie en dessous affiche les produits qu’il a déjà consulté à l’aide de cookies</w:t>
+        <w:t>. Si le visiteur à déjà accéder au site, une partie en dessous affiche les produits qu’il a déjà consulté à l’aide de cookies</w:t>
       </w:r>
       <w:r>
         <w:rPr>
@@ -2480,7 +2454,6 @@
           <w:szCs w:val="24"/>
         </w:rPr>
       </w:pPr>
-      <w:proofErr w:type="spellStart"/>
       <w:r>
         <w:rPr>
           <w:rFonts w:ascii="Arial" w:hAnsi="Arial" w:cs="Arial"/>
@@ -2493,7 +2466,6 @@
         </w:rPr>
         <w:t>productPage.php</w:t>
       </w:r>
-      <w:proofErr w:type="spellEnd"/>
       <w:r>
         <w:rPr>
           <w:rFonts w:ascii="Arial" w:hAnsi="Arial" w:cs="Arial"/>
@@ -2584,7 +2556,6 @@
         </w:rPr>
         <w:t xml:space="preserve">Si l’utilisateur souhaite commander un produit, il se rend sur la page </w:t>
       </w:r>
-      <w:proofErr w:type="spellStart"/>
       <w:r>
         <w:rPr>
           <w:rFonts w:ascii="Arial" w:hAnsi="Arial" w:cs="Arial"/>
@@ -2595,7 +2566,6 @@
         </w:rPr>
         <w:t>productPage</w:t>
       </w:r>
-      <w:proofErr w:type="spellEnd"/>
       <w:r>
         <w:rPr>
           <w:rFonts w:ascii="Arial" w:hAnsi="Arial" w:cs="Arial"/>
@@ -2618,43 +2588,7 @@
           <w:sz w:val="24"/>
           <w:szCs w:val="24"/>
         </w:rPr>
-        <w:t xml:space="preserve"> sont classés par catégories. L’utilisateur n’a qu’à rentrer le nombre d’articles désirés dans la box d’input, puis cliquer sur le bouton « </w:t>
-      </w:r>
-      <w:proofErr w:type="spellStart"/>
-      <w:r>
-        <w:rPr>
-          <w:rFonts w:ascii="Arial" w:hAnsi="Arial" w:cs="Arial"/>
-          <w:sz w:val="24"/>
-          <w:szCs w:val="24"/>
-        </w:rPr>
-        <w:t>add</w:t>
-      </w:r>
-      <w:proofErr w:type="spellEnd"/>
-      <w:r>
-        <w:rPr>
-          <w:rFonts w:ascii="Arial" w:hAnsi="Arial" w:cs="Arial"/>
-          <w:sz w:val="24"/>
-          <w:szCs w:val="24"/>
-        </w:rPr>
-        <w:t xml:space="preserve"> to </w:t>
-      </w:r>
-      <w:proofErr w:type="spellStart"/>
-      <w:r>
-        <w:rPr>
-          <w:rFonts w:ascii="Arial" w:hAnsi="Arial" w:cs="Arial"/>
-          <w:sz w:val="24"/>
-          <w:szCs w:val="24"/>
-        </w:rPr>
-        <w:t>cart</w:t>
-      </w:r>
-      <w:proofErr w:type="spellEnd"/>
-      <w:r>
-        <w:rPr>
-          <w:rFonts w:ascii="Arial" w:hAnsi="Arial" w:cs="Arial"/>
-          <w:sz w:val="24"/>
-          <w:szCs w:val="24"/>
-        </w:rPr>
-        <w:t> ».</w:t>
+        <w:t xml:space="preserve"> sont classés par catégories. L’utilisateur n’a qu’à rentrer le nombre d’articles désirés dans la box d’input, puis cliquer sur le bouton « add to cart ».</w:t>
       </w:r>
     </w:p>
     <w:p>
@@ -3220,21 +3154,8 @@
                         <w:txbxContent>
                           <w:p>
                             <w:r>
-                              <w:t>Box d’input et bouton « </w:t>
+                              <w:t>Box d’input et bouton « add to cart</w:t>
                             </w:r>
-                            <w:proofErr w:type="spellStart"/>
-                            <w:r>
-                              <w:t>add</w:t>
-                            </w:r>
-                            <w:proofErr w:type="spellEnd"/>
-                            <w:r>
-                              <w:t xml:space="preserve"> to </w:t>
-                            </w:r>
-                            <w:proofErr w:type="spellStart"/>
-                            <w:r>
-                              <w:t>cart</w:t>
-                            </w:r>
-                            <w:proofErr w:type="spellEnd"/>
                             <w:r>
                               <w:t> », permettant d’ajouter des articles au panier</w:t>
                             </w:r>
@@ -3473,7 +3394,6 @@
           <w:szCs w:val="24"/>
         </w:rPr>
       </w:pPr>
-      <w:proofErr w:type="spellStart"/>
       <w:r>
         <w:rPr>
           <w:rFonts w:ascii="Arial" w:hAnsi="Arial" w:cs="Arial"/>
@@ -3484,20 +3404,7 @@
           <w:sz w:val="24"/>
           <w:szCs w:val="24"/>
         </w:rPr>
-        <w:t>Search.php</w:t>
-      </w:r>
-      <w:proofErr w:type="spellEnd"/>
-      <w:r>
-        <w:rPr>
-          <w:rFonts w:ascii="Arial" w:hAnsi="Arial" w:cs="Arial"/>
-          <w:b/>
-          <w:bCs/>
-          <w:i/>
-          <w:iCs/>
-          <w:sz w:val="24"/>
-          <w:szCs w:val="24"/>
-        </w:rPr>
-        <w:t> :</w:t>
+        <w:t>Search.php :</w:t>
       </w:r>
     </w:p>
     <w:p>
@@ -3589,79 +3496,7 @@
           <w:sz w:val="24"/>
           <w:szCs w:val="24"/>
         </w:rPr>
-        <w:t xml:space="preserve">La page </w:t>
-      </w:r>
-      <w:proofErr w:type="spellStart"/>
-      <w:r>
-        <w:rPr>
-          <w:rFonts w:ascii="Arial" w:hAnsi="Arial" w:cs="Arial"/>
-          <w:sz w:val="24"/>
-          <w:szCs w:val="24"/>
-        </w:rPr>
-        <w:t>search</w:t>
-      </w:r>
-      <w:proofErr w:type="spellEnd"/>
-      <w:r>
-        <w:rPr>
-          <w:rFonts w:ascii="Arial" w:hAnsi="Arial" w:cs="Arial"/>
-          <w:sz w:val="24"/>
-          <w:szCs w:val="24"/>
-        </w:rPr>
-        <w:t xml:space="preserve"> </w:t>
-      </w:r>
-      <w:proofErr w:type="spellStart"/>
-      <w:r>
-        <w:rPr>
-          <w:rFonts w:ascii="Arial" w:hAnsi="Arial" w:cs="Arial"/>
-          <w:sz w:val="24"/>
-          <w:szCs w:val="24"/>
-        </w:rPr>
-        <w:t>propse</w:t>
-      </w:r>
-      <w:proofErr w:type="spellEnd"/>
-      <w:r>
-        <w:rPr>
-          <w:rFonts w:ascii="Arial" w:hAnsi="Arial" w:cs="Arial"/>
-          <w:sz w:val="24"/>
-          <w:szCs w:val="24"/>
-        </w:rPr>
-        <w:t xml:space="preserve"> deux possibilités : la recherche par catégorie, ou la recherche par barre de recherche. Pour la catégorie, l’utilisateur peut cliquer sur les différentes catégories pour en consulter les </w:t>
-      </w:r>
-      <w:proofErr w:type="spellStart"/>
-      <w:r>
-        <w:rPr>
-          <w:rFonts w:ascii="Arial" w:hAnsi="Arial" w:cs="Arial"/>
-          <w:sz w:val="24"/>
-          <w:szCs w:val="24"/>
-        </w:rPr>
-        <w:t>arcticles</w:t>
-      </w:r>
-      <w:proofErr w:type="spellEnd"/>
-      <w:r>
-        <w:rPr>
-          <w:rFonts w:ascii="Arial" w:hAnsi="Arial" w:cs="Arial"/>
-          <w:sz w:val="24"/>
-          <w:szCs w:val="24"/>
-        </w:rPr>
-        <w:t>. Pour la barre de recherche, il suffit de rentrer le nom de l’</w:t>
-      </w:r>
-      <w:proofErr w:type="spellStart"/>
-      <w:r>
-        <w:rPr>
-          <w:rFonts w:ascii="Arial" w:hAnsi="Arial" w:cs="Arial"/>
-          <w:sz w:val="24"/>
-          <w:szCs w:val="24"/>
-        </w:rPr>
-        <w:t>arcticle</w:t>
-      </w:r>
-      <w:proofErr w:type="spellEnd"/>
-      <w:r>
-        <w:rPr>
-          <w:rFonts w:ascii="Arial" w:hAnsi="Arial" w:cs="Arial"/>
-          <w:sz w:val="24"/>
-          <w:szCs w:val="24"/>
-        </w:rPr>
-        <w:t>.</w:t>
+        <w:t>La page search propse deux possibilités : la recherche par catégorie, ou la recherche par barre de recherche. Pour la catégorie, l’utilisateur peut cliquer sur les différentes catégories pour en consulter les arcticles. Pour la barre de recherche, il suffit de rentrer le nom de l’arcticle.</w:t>
       </w:r>
     </w:p>
     <w:p>
@@ -4250,7 +4085,6 @@
           <w:szCs w:val="24"/>
         </w:rPr>
       </w:pPr>
-      <w:proofErr w:type="spellStart"/>
       <w:r>
         <w:rPr>
           <w:rFonts w:ascii="Arial" w:hAnsi="Arial" w:cs="Arial"/>
@@ -4261,20 +4095,7 @@
           <w:sz w:val="24"/>
           <w:szCs w:val="24"/>
         </w:rPr>
-        <w:t>CreateAccount.php</w:t>
-      </w:r>
-      <w:proofErr w:type="spellEnd"/>
-      <w:r>
-        <w:rPr>
-          <w:rFonts w:ascii="Arial" w:hAnsi="Arial" w:cs="Arial"/>
-          <w:b/>
-          <w:bCs/>
-          <w:i/>
-          <w:iCs/>
-          <w:sz w:val="24"/>
-          <w:szCs w:val="24"/>
-        </w:rPr>
-        <w:t> :</w:t>
+        <w:t>CreateAccount.php :</w:t>
       </w:r>
     </w:p>
     <w:p>
@@ -4459,7 +4280,6 @@
           <w:szCs w:val="24"/>
         </w:rPr>
       </w:pPr>
-      <w:proofErr w:type="spellStart"/>
       <w:r>
         <w:rPr>
           <w:rFonts w:ascii="Arial" w:hAnsi="Arial" w:cs="Arial"/>
@@ -4470,20 +4290,7 @@
           <w:sz w:val="24"/>
           <w:szCs w:val="24"/>
         </w:rPr>
-        <w:t>cartPage.php</w:t>
-      </w:r>
-      <w:proofErr w:type="spellEnd"/>
-      <w:r>
-        <w:rPr>
-          <w:rFonts w:ascii="Arial" w:hAnsi="Arial" w:cs="Arial"/>
-          <w:b/>
-          <w:bCs/>
-          <w:i/>
-          <w:iCs/>
-          <w:sz w:val="24"/>
-          <w:szCs w:val="24"/>
-        </w:rPr>
-        <w:t> :</w:t>
+        <w:t>cartPage.php :</w:t>
       </w:r>
     </w:p>
     <w:p>
@@ -4609,41 +4416,7 @@
           <w:sz w:val="24"/>
           <w:szCs w:val="24"/>
         </w:rPr>
-        <w:t>i</w:t>
-      </w:r>
-      <w:r>
-        <w:rPr>
-          <w:rFonts w:ascii="Arial" w:hAnsi="Arial" w:cs="Arial"/>
-          <w:sz w:val="24"/>
-          <w:szCs w:val="24"/>
-        </w:rPr>
-        <w:t>l lui est également possible de finaliser sa commande</w:t>
-      </w:r>
-      <w:r>
-        <w:rPr>
-          <w:rFonts w:ascii="Arial" w:hAnsi="Arial" w:cs="Arial"/>
-          <w:sz w:val="24"/>
-          <w:szCs w:val="24"/>
-        </w:rPr>
-        <w:t xml:space="preserve"> et la stocker dans la base de données grâce au bouton « place </w:t>
-      </w:r>
-      <w:proofErr w:type="spellStart"/>
-      <w:r>
-        <w:rPr>
-          <w:rFonts w:ascii="Arial" w:hAnsi="Arial" w:cs="Arial"/>
-          <w:sz w:val="24"/>
-          <w:szCs w:val="24"/>
-        </w:rPr>
-        <w:t>order</w:t>
-      </w:r>
-      <w:proofErr w:type="spellEnd"/>
-      <w:r>
-        <w:rPr>
-          <w:rFonts w:ascii="Arial" w:hAnsi="Arial" w:cs="Arial"/>
-          <w:sz w:val="24"/>
-          <w:szCs w:val="24"/>
-        </w:rPr>
-        <w:t> »</w:t>
+        <w:t>il lui est également possible de finaliser sa commande et la stocker dans la base de données grâce au bouton « place order »</w:t>
       </w:r>
     </w:p>
     <w:p>
@@ -5074,11 +4847,7 @@
           </mc:Choice>
           <mc:Fallback>
             <w:pict>
-              <v:shapetype w14:anchorId="26534BB4" id="_x0000_t202" coordsize="21600,21600" o:spt="202" path="m,l,21600r21600,l21600,xe">
-                <v:stroke joinstyle="miter"/>
-                <v:path gradientshapeok="t" o:connecttype="rect"/>
-              </v:shapetype>
-              <v:shape id="_x0000_s1035" type="#_x0000_t202" style="position:absolute;margin-left:370.15pt;margin-top:36.4pt;width:75pt;height:25pt;z-index:251718656;visibility:visible;mso-wrap-style:square;mso-width-percent:0;mso-height-percent:0;mso-wrap-distance-left:9pt;mso-wrap-distance-top:3.6pt;mso-wrap-distance-right:9pt;mso-wrap-distance-bottom:3.6pt;mso-position-horizontal:absolute;mso-position-horizontal-relative:text;mso-position-vertical:absolute;mso-position-vertical-relative:text;mso-width-percent:0;mso-height-percent:0;mso-width-relative:margin;mso-height-relative:margin;v-text-anchor:top" o:gfxdata="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" strokecolor="#ed7d31 [3205]">
+              <v:shape w14:anchorId="26534BB4" id="_x0000_s1035" type="#_x0000_t202" style="position:absolute;margin-left:370.15pt;margin-top:36.4pt;width:75pt;height:25pt;z-index:251718656;visibility:visible;mso-wrap-style:square;mso-width-percent:0;mso-height-percent:0;mso-wrap-distance-left:9pt;mso-wrap-distance-top:3.6pt;mso-wrap-distance-right:9pt;mso-wrap-distance-bottom:3.6pt;mso-position-horizontal:absolute;mso-position-horizontal-relative:text;mso-position-vertical:absolute;mso-position-vertical-relative:text;mso-width-percent:0;mso-height-percent:0;mso-width-relative:margin;mso-height-relative:margin;v-text-anchor:top" o:gfxdata="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" strokecolor="#ed7d31 [3205]">
                 <v:textbox>
                   <w:txbxContent>
                     <w:p>
@@ -5571,8 +5340,6 @@
           <w:szCs w:val="24"/>
         </w:rPr>
       </w:pPr>
-      <w:bookmarkStart w:id="0" w:name="_GoBack"/>
-      <w:bookmarkEnd w:id="0"/>
     </w:p>
     <w:p>
       <w:pPr>
@@ -5617,45 +5384,8 @@
           <w:sz w:val="24"/>
           <w:szCs w:val="24"/>
         </w:rPr>
-        <w:t xml:space="preserve">Afin de pouvoir utiliser notre site et ses requêtes </w:t>
-      </w:r>
-      <w:proofErr w:type="spellStart"/>
-      <w:r>
-        <w:rPr>
-          <w:rFonts w:ascii="Arial" w:hAnsi="Arial" w:cs="Arial"/>
-          <w:sz w:val="24"/>
-          <w:szCs w:val="24"/>
-        </w:rPr>
-        <w:t>sql</w:t>
-      </w:r>
-      <w:proofErr w:type="spellEnd"/>
-      <w:r>
-        <w:rPr>
-          <w:rFonts w:ascii="Arial" w:hAnsi="Arial" w:cs="Arial"/>
-          <w:sz w:val="24"/>
-          <w:szCs w:val="24"/>
-        </w:rPr>
-        <w:t xml:space="preserve">, il faut installer notre base de données qui se trouve dans le sous-dossier </w:t>
-      </w:r>
-      <w:proofErr w:type="spellStart"/>
-      <w:r>
-        <w:rPr>
-          <w:rFonts w:ascii="Arial" w:hAnsi="Arial" w:cs="Arial"/>
-          <w:sz w:val="24"/>
-          <w:szCs w:val="24"/>
-        </w:rPr>
-        <w:t>sql</w:t>
-      </w:r>
-      <w:proofErr w:type="spellEnd"/>
-      <w:r>
-        <w:rPr>
-          <w:rFonts w:ascii="Arial" w:hAnsi="Arial" w:cs="Arial"/>
-          <w:sz w:val="24"/>
-          <w:szCs w:val="24"/>
-        </w:rPr>
-        <w:t xml:space="preserve"> dans notre dossier. Cette base de données s’appelle </w:t>
-      </w:r>
-      <w:proofErr w:type="spellStart"/>
+        <w:t xml:space="preserve">Afin de pouvoir utiliser notre site et ses requêtes sql, il faut installer notre base de données qui se trouve dans le sous-dossier sql dans notre dossier. Cette base de données s’appelle </w:t>
+      </w:r>
       <w:r>
         <w:rPr>
           <w:rFonts w:ascii="Arial" w:hAnsi="Arial" w:cs="Arial"/>
@@ -5666,7 +5396,6 @@
         </w:rPr>
         <w:t>dump.sql</w:t>
       </w:r>
-      <w:proofErr w:type="spellEnd"/>
       <w:r>
         <w:rPr>
           <w:rFonts w:ascii="Arial" w:hAnsi="Arial" w:cs="Arial"/>
@@ -5723,31 +5452,7 @@
           <w:szCs w:val="40"/>
           <w:u w:val="single"/>
         </w:rPr>
-        <w:t xml:space="preserve">Partie </w:t>
-      </w:r>
-      <w:proofErr w:type="spellStart"/>
-      <w:r>
-        <w:rPr>
-          <w:rFonts w:ascii="Arial" w:hAnsi="Arial" w:cs="Arial"/>
-          <w:b/>
-          <w:bCs/>
-          <w:sz w:val="40"/>
-          <w:szCs w:val="40"/>
-          <w:u w:val="single"/>
-        </w:rPr>
-        <w:t>Personelle</w:t>
-      </w:r>
-      <w:proofErr w:type="spellEnd"/>
-      <w:r>
-        <w:rPr>
-          <w:rFonts w:ascii="Arial" w:hAnsi="Arial" w:cs="Arial"/>
-          <w:b/>
-          <w:bCs/>
-          <w:sz w:val="40"/>
-          <w:szCs w:val="40"/>
-          <w:u w:val="single"/>
-        </w:rPr>
-        <w:t> :</w:t>
+        <w:t>Partie Personelle :</w:t>
       </w:r>
     </w:p>
     <w:p>
@@ -5815,18 +5520,8 @@
           <w:sz w:val="24"/>
           <w:szCs w:val="24"/>
         </w:rPr>
-        <w:t xml:space="preserve"> Dans un premier temps, j’étais chargé de faire la page </w:t>
-      </w:r>
-      <w:proofErr w:type="spellStart"/>
-      <w:r>
-        <w:rPr>
-          <w:rFonts w:ascii="Arial" w:hAnsi="Arial" w:cs="Arial"/>
-          <w:sz w:val="24"/>
-          <w:szCs w:val="24"/>
-        </w:rPr>
-        <w:t>search.php</w:t>
-      </w:r>
-      <w:proofErr w:type="spellEnd"/>
+        <w:t xml:space="preserve"> Dans un premier temps, j’étais chargé de faire la page search.php</w:t>
+      </w:r>
       <w:r>
         <w:rPr>
           <w:rFonts w:ascii="Arial" w:hAnsi="Arial" w:cs="Arial"/>
@@ -5857,25 +5552,7 @@
           <w:sz w:val="24"/>
           <w:szCs w:val="24"/>
         </w:rPr>
-        <w:t xml:space="preserve">L'objectif du header était d’afficher les informations de navigation importantes au bon fonctionnement du site. La page </w:t>
-      </w:r>
-      <w:proofErr w:type="spellStart"/>
-      <w:r>
-        <w:rPr>
-          <w:rFonts w:ascii="Arial" w:hAnsi="Arial" w:cs="Arial"/>
-          <w:sz w:val="24"/>
-          <w:szCs w:val="24"/>
-        </w:rPr>
-        <w:t>search</w:t>
-      </w:r>
-      <w:proofErr w:type="spellEnd"/>
-      <w:r>
-        <w:rPr>
-          <w:rFonts w:ascii="Arial" w:hAnsi="Arial" w:cs="Arial"/>
-          <w:sz w:val="24"/>
-          <w:szCs w:val="24"/>
-        </w:rPr>
-        <w:t xml:space="preserve">, elle, consistait à faire la recherche des produits existants dans la BDD. Avec l’arrivée du PHP il a fallu changer l’ensemble du header et des liens pour que cela fonctionne. Une fois que le site fonctionnait correctement avec toutes les pages et actions demandées, il a fallu mettre en place l’index. Dans un premier temps il fallait séparer les pages simples d’affichage et les actions (modifications de la BDD, connexion…), et ensuite utiliser l’index afin d’accéder à la page voulue. Je me suis aussi chargé de réaliser la connexion et déconnexion ainsi que de la création de compte. Pour ces deux derniers il fallait bien faire le lien entre PHP et la base de données, notamment pour enregistrer les nouveaux clients puisqu’il fallait écrire dans la base de données. Pour essayer de comprendre comment fonctionne les cookies j’ai essayé de réaliser le "souvenir" </w:t>
+        <w:t xml:space="preserve">L'objectif du header était d’afficher les informations de navigation importantes au bon fonctionnement du site. La page search, elle, consistait à faire la recherche des produits existants dans la BDD. Avec l’arrivée du PHP il a fallu changer l’ensemble du header et des liens pour que cela fonctionne. Une fois que le site fonctionnait correctement avec toutes les pages et actions demandées, il a fallu mettre en place l’index. Dans un premier temps il fallait séparer les pages simples d’affichage et les actions (modifications de la BDD, connexion…), et ensuite utiliser l’index afin d’accéder à la page voulue. Je me suis aussi chargé de réaliser la connexion et déconnexion ainsi que de la création de compte. Pour ces deux derniers il fallait bien faire le lien entre PHP et la base de données, notamment pour enregistrer les nouveaux clients puisqu’il fallait écrire dans la base de données. Pour essayer de comprendre comment fonctionne les cookies j’ai essayé de réaliser le "souvenir" </w:t>
       </w:r>
       <w:r>
         <w:rPr>
@@ -5961,25 +5638,7 @@
           <w:sz w:val="24"/>
           <w:szCs w:val="24"/>
         </w:rPr>
-        <w:t xml:space="preserve"> Pour l’auto-évaluation je pense que je mérite un 9/10. Je pense m’être bien investi dans le projet et y avoir consacré beaucoup de temps. Je n’avais jamais fait de langage web auparavant et je pense que pour une première fois je ne m’en </w:t>
-      </w:r>
-      <w:proofErr w:type="gramStart"/>
-      <w:r>
-        <w:rPr>
-          <w:rFonts w:ascii="Arial" w:hAnsi="Arial" w:cs="Arial"/>
-          <w:sz w:val="24"/>
-          <w:szCs w:val="24"/>
-        </w:rPr>
-        <w:t>suit</w:t>
-      </w:r>
-      <w:proofErr w:type="gramEnd"/>
-      <w:r>
-        <w:rPr>
-          <w:rFonts w:ascii="Arial" w:hAnsi="Arial" w:cs="Arial"/>
-          <w:sz w:val="24"/>
-          <w:szCs w:val="24"/>
-        </w:rPr>
-        <w:t xml:space="preserve"> pas mal sorti même si j’ai parfois avancé par tâtonnements mais cela m'a permis de prendre plus de temps pour comprendre.</w:t>
+        <w:t xml:space="preserve"> Pour l’auto-évaluation je pense que je mérite un 9/10. Je pense m’être bien investi dans le projet et y avoir consacré beaucoup de temps. Je n’avais jamais fait de langage web auparavant et je pense que pour une première fois je ne m’en suit pas mal sorti même si j’ai parfois avancé par tâtonnements mais cela m'a permis de prendre plus de temps pour comprendre.</w:t>
       </w:r>
     </w:p>
     <w:p>
@@ -6068,43 +5727,7 @@
           <w:sz w:val="24"/>
           <w:szCs w:val="24"/>
         </w:rPr>
-        <w:t xml:space="preserve"> Dans ce projet, nous avons préféré nous concentrer sur la partie backend. Je me suis avant tout chargé de tout ce qui est requêtes SQL et donc interactions avec la base de données, avec la gestion complète du panier et du système de commandes. Au début, je me suis chargé de la création du </w:t>
-      </w:r>
-      <w:proofErr w:type="spellStart"/>
-      <w:r>
-        <w:rPr>
-          <w:rFonts w:ascii="Arial" w:hAnsi="Arial" w:cs="Arial"/>
-          <w:sz w:val="24"/>
-          <w:szCs w:val="24"/>
-        </w:rPr>
-        <w:t>footer</w:t>
-      </w:r>
-      <w:proofErr w:type="spellEnd"/>
-      <w:r>
-        <w:rPr>
-          <w:rFonts w:ascii="Arial" w:hAnsi="Arial" w:cs="Arial"/>
-          <w:sz w:val="24"/>
-          <w:szCs w:val="24"/>
-        </w:rPr>
-        <w:t xml:space="preserve"> et de la page panier. Nous avons commencé à faire la partie front du site, pour qu’il soit intuitif et facile d’utilisation. Après que la partie HTML/CSS soit finie, je me suis penché sur le PHP, et sur l’affichage du panier avec les requêtes SQL. Cette partie finie de mon côté, Théophile a ajouté le système de session, qui permet de gérer l’affichage du panier en fonction de l’utilisateur connecté, j’ai dû adapter mon code pour que cela fonctionne. Par la suite, je me suis occupé du système d’ajout au panier de produits. Je suis resté bloqué longtemps sur cette partie, mais j’ai eu l’idée de créer une nouvelle page « </w:t>
-      </w:r>
-      <w:proofErr w:type="spellStart"/>
-      <w:r>
-        <w:rPr>
-          <w:rFonts w:ascii="Arial" w:hAnsi="Arial" w:cs="Arial"/>
-          <w:sz w:val="24"/>
-          <w:szCs w:val="24"/>
-        </w:rPr>
-        <w:t>addToCart.php</w:t>
-      </w:r>
-      <w:proofErr w:type="spellEnd"/>
-      <w:r>
-        <w:rPr>
-          <w:rFonts w:ascii="Arial" w:hAnsi="Arial" w:cs="Arial"/>
-          <w:sz w:val="24"/>
-          <w:szCs w:val="24"/>
-        </w:rPr>
-        <w:t xml:space="preserve"> » qui m’a grandement facilité la tâche. Ensuite, j’ai ajouté différentes fonctionnalités : supprimer du panier, modifier la quantité de chaque produit directement dans le panier, la possibilité de passer une commande pour l’utilisateur connecté. Quand on était en difficulté, on s’entraidait avec Théophile pour essayer de trouver la solution. </w:t>
+        <w:t xml:space="preserve"> Dans ce projet, nous avons préféré nous concentrer sur la partie backend. Je me suis avant tout chargé de tout ce qui est requêtes SQL et donc interactions avec la base de données, avec la gestion complète du panier et du système de commandes. Au début, je me suis chargé de la création du footer et de la page panier. Nous avons commencé à faire la partie front du site, pour qu’il soit intuitif et facile d’utilisation. Après que la partie HTML/CSS soit finie, je me suis penché sur le PHP, et sur l’affichage du panier avec les requêtes SQL. Cette partie finie de mon côté, Théophile a ajouté le système de session, qui permet de gérer l’affichage du panier en fonction de l’utilisateur connecté, j’ai dû adapter mon code pour que cela fonctionne. Par la suite, je me suis occupé du système d’ajout au panier de produits. Je suis resté bloqué longtemps sur cette partie, mais j’ai eu l’idée de créer une nouvelle page « addToCart.php » qui m’a grandement facilité la tâche. Ensuite, j’ai ajouté différentes fonctionnalités : supprimer du panier, modifier la quantité de chaque produit directement dans le panier, la possibilité de passer une commande pour l’utilisateur connecté. Quand on était en difficulté, on s’entraidait avec Théophile pour essayer de trouver la solution. </w:t>
       </w:r>
     </w:p>
     <w:p>
@@ -6156,25 +5779,7 @@
           <w:sz w:val="24"/>
           <w:szCs w:val="24"/>
         </w:rPr>
-        <w:t xml:space="preserve"> Pour ce projet, je me suis senti impliqué dans ce que j’ai fait. Je me mets la note de 9/10. Cela m’a permis, je pense, de consolider mes bases en HTML et surtout en SQL, ayant déjà quelques connaissances dans ces domaines </w:t>
-      </w:r>
-      <w:proofErr w:type="gramStart"/>
-      <w:r>
-        <w:rPr>
-          <w:rFonts w:ascii="Arial" w:hAnsi="Arial" w:cs="Arial"/>
-          <w:sz w:val="24"/>
-          <w:szCs w:val="24"/>
-        </w:rPr>
-        <w:t>suite à</w:t>
-      </w:r>
-      <w:proofErr w:type="gramEnd"/>
-      <w:r>
-        <w:rPr>
-          <w:rFonts w:ascii="Arial" w:hAnsi="Arial" w:cs="Arial"/>
-          <w:sz w:val="24"/>
-          <w:szCs w:val="24"/>
-        </w:rPr>
-        <w:t xml:space="preserve"> différents anciens projets. Je suis satisfait du résultat final du site.</w:t>
+        <w:t xml:space="preserve"> Pour ce projet, je me suis senti impliqué dans ce que j’ai fait. Je me mets la note de 9/10. Cela m’a permis, je pense, de consolider mes bases en HTML et surtout en SQL, ayant déjà quelques connaissances dans ces domaines suite à différents anciens projets. Je suis satisfait du résultat final du site.</w:t>
       </w:r>
     </w:p>
     <w:p>
@@ -6274,61 +5879,7 @@
           <w:sz w:val="24"/>
           <w:szCs w:val="24"/>
         </w:rPr>
-        <w:t xml:space="preserve">me suis occupé des fonctions de base de connexion à la </w:t>
-      </w:r>
-      <w:proofErr w:type="spellStart"/>
-      <w:r>
-        <w:rPr>
-          <w:rFonts w:ascii="Arial" w:hAnsi="Arial" w:cs="Arial"/>
-          <w:sz w:val="24"/>
-          <w:szCs w:val="24"/>
-        </w:rPr>
-        <w:t>database</w:t>
-      </w:r>
-      <w:proofErr w:type="spellEnd"/>
-      <w:r>
-        <w:rPr>
-          <w:rFonts w:ascii="Arial" w:hAnsi="Arial" w:cs="Arial"/>
-          <w:sz w:val="24"/>
-          <w:szCs w:val="24"/>
-        </w:rPr>
-        <w:t xml:space="preserve">, dans le fichier </w:t>
-      </w:r>
-      <w:proofErr w:type="spellStart"/>
-      <w:r>
-        <w:rPr>
-          <w:rFonts w:ascii="Arial" w:hAnsi="Arial" w:cs="Arial"/>
-          <w:sz w:val="24"/>
-          <w:szCs w:val="24"/>
-        </w:rPr>
-        <w:t>database.php</w:t>
-      </w:r>
-      <w:proofErr w:type="spellEnd"/>
-      <w:r>
-        <w:rPr>
-          <w:rFonts w:ascii="Arial" w:hAnsi="Arial" w:cs="Arial"/>
-          <w:sz w:val="24"/>
-          <w:szCs w:val="24"/>
-        </w:rPr>
-        <w:t xml:space="preserve">. Je me suis également occupé de réécrire notre </w:t>
-      </w:r>
-      <w:proofErr w:type="spellStart"/>
-      <w:r>
-        <w:rPr>
-          <w:rFonts w:ascii="Arial" w:hAnsi="Arial" w:cs="Arial"/>
-          <w:sz w:val="24"/>
-          <w:szCs w:val="24"/>
-        </w:rPr>
-        <w:t>database</w:t>
-      </w:r>
-      <w:proofErr w:type="spellEnd"/>
-      <w:r>
-        <w:rPr>
-          <w:rFonts w:ascii="Arial" w:hAnsi="Arial" w:cs="Arial"/>
-          <w:sz w:val="24"/>
-          <w:szCs w:val="24"/>
-        </w:rPr>
-        <w:t xml:space="preserve"> afin qu’elle soit cohérente avec notre site. Une fois cela fini, je me suis occupé de la rédaction du compte rendu, et me suis donc retiré du développement du site.</w:t>
+        <w:t>me suis occupé des fonctions de base de connexion à la database, dans le fichier database.php. Je me suis également occupé de réécrire notre database afin qu’elle soit cohérente avec notre site. Une fois cela fini, je me suis occupé de la rédaction du compte rendu, et me suis donc retiré du développement du site.</w:t>
       </w:r>
     </w:p>
     <w:p>
@@ -6367,61 +5918,21 @@
         </w:rPr>
         <w:t xml:space="preserve"> Ce projet fut très intéressant pour moi. En effet, la découverte de GitHub m’a </w:t>
       </w:r>
-      <w:proofErr w:type="spellStart"/>
-      <w:r>
-        <w:rPr>
-          <w:rFonts w:ascii="Arial" w:hAnsi="Arial" w:cs="Arial"/>
-          <w:sz w:val="24"/>
-          <w:szCs w:val="24"/>
-        </w:rPr>
-        <w:t>permit</w:t>
-      </w:r>
-      <w:proofErr w:type="spellEnd"/>
-      <w:r>
-        <w:rPr>
-          <w:rFonts w:ascii="Arial" w:hAnsi="Arial" w:cs="Arial"/>
-          <w:sz w:val="24"/>
-          <w:szCs w:val="24"/>
-        </w:rPr>
-        <w:t xml:space="preserve"> d’avancer plus facilement non seulement sur ce projet, mais également sur tous mes autres projets du premier semestre. Il n’était en revanche pas facile : En effet, j’ai beaucoup de mal </w:t>
-      </w:r>
-      <w:proofErr w:type="spellStart"/>
-      <w:proofErr w:type="gramStart"/>
-      <w:r>
-        <w:rPr>
-          <w:rFonts w:ascii="Arial" w:hAnsi="Arial" w:cs="Arial"/>
-          <w:sz w:val="24"/>
-          <w:szCs w:val="24"/>
-        </w:rPr>
-        <w:t>a</w:t>
-      </w:r>
-      <w:proofErr w:type="spellEnd"/>
-      <w:proofErr w:type="gramEnd"/>
-      <w:r>
-        <w:rPr>
-          <w:rFonts w:ascii="Arial" w:hAnsi="Arial" w:cs="Arial"/>
-          <w:sz w:val="24"/>
-          <w:szCs w:val="24"/>
-        </w:rPr>
-        <w:t xml:space="preserve"> comprendre le </w:t>
-      </w:r>
-      <w:proofErr w:type="spellStart"/>
-      <w:r>
-        <w:rPr>
-          <w:rFonts w:ascii="Arial" w:hAnsi="Arial" w:cs="Arial"/>
-          <w:sz w:val="24"/>
-          <w:szCs w:val="24"/>
-        </w:rPr>
-        <w:t>php</w:t>
-      </w:r>
-      <w:proofErr w:type="spellEnd"/>
-      <w:r>
-        <w:rPr>
-          <w:rFonts w:ascii="Arial" w:hAnsi="Arial" w:cs="Arial"/>
-          <w:sz w:val="24"/>
-          <w:szCs w:val="24"/>
-        </w:rPr>
-        <w:t>, et n’ai donc que très peu participé à l’effort du groupe dans ce domaine.</w:t>
+      <w:r>
+        <w:rPr>
+          <w:rFonts w:ascii="Arial" w:hAnsi="Arial" w:cs="Arial"/>
+          <w:sz w:val="24"/>
+          <w:szCs w:val="24"/>
+        </w:rPr>
+        <w:t>permis</w:t>
+      </w:r>
+      <w:r>
+        <w:rPr>
+          <w:rFonts w:ascii="Arial" w:hAnsi="Arial" w:cs="Arial"/>
+          <w:sz w:val="24"/>
+          <w:szCs w:val="24"/>
+        </w:rPr>
+        <w:t xml:space="preserve"> d’avancer plus facilement non seulement sur ce projet, mais également sur tous mes autres projets du premier semestre. Il n’était en revanche pas facile : En effet, j’ai beaucoup de mal a comprendre le php, et n’ai donc que très peu participé à l’effort du groupe dans ce domaine.</w:t>
       </w:r>
     </w:p>
     <w:p>
@@ -6458,25 +5969,7 @@
           <w:sz w:val="24"/>
           <w:szCs w:val="24"/>
         </w:rPr>
-        <w:t xml:space="preserve"> Bien qu’ayant travaillé sur le projet, je n’ai que peu contribué au développement du site par </w:t>
-      </w:r>
-      <w:proofErr w:type="spellStart"/>
-      <w:r>
-        <w:rPr>
-          <w:rFonts w:ascii="Arial" w:hAnsi="Arial" w:cs="Arial"/>
-          <w:sz w:val="24"/>
-          <w:szCs w:val="24"/>
-        </w:rPr>
-        <w:t>php</w:t>
-      </w:r>
-      <w:proofErr w:type="spellEnd"/>
-      <w:r>
-        <w:rPr>
-          <w:rFonts w:ascii="Arial" w:hAnsi="Arial" w:cs="Arial"/>
-          <w:sz w:val="24"/>
-          <w:szCs w:val="24"/>
-        </w:rPr>
-        <w:t xml:space="preserve"> comme expliqué plus haut.</w:t>
+        <w:t xml:space="preserve"> Bien qu’ayant travaillé sur le projet, je n’ai que peu contribué au développement du site par php comme expliqué plus haut.</w:t>
       </w:r>
       <w:r>
         <w:rPr>
@@ -6494,6 +5987,246 @@
         </w:rPr>
         <w:t>, et que Théophile et Raphaël ont bien plus contribué au développement du site que moi-même.</w:t>
       </w:r>
+    </w:p>
+    <w:p>
+      <w:pPr>
+        <w:rPr>
+          <w:rFonts w:ascii="Arial" w:hAnsi="Arial" w:cs="Arial"/>
+          <w:sz w:val="24"/>
+          <w:szCs w:val="24"/>
+        </w:rPr>
+      </w:pPr>
+      <w:r>
+        <w:rPr>
+          <w:rFonts w:ascii="Arial" w:hAnsi="Arial" w:cs="Arial"/>
+          <w:sz w:val="24"/>
+          <w:szCs w:val="24"/>
+        </w:rPr>
+        <w:br w:type="page"/>
+      </w:r>
+    </w:p>
+    <w:p>
+      <w:pPr>
+        <w:jc w:val="both"/>
+        <w:rPr>
+          <w:rFonts w:ascii="Arial" w:hAnsi="Arial" w:cs="Arial"/>
+          <w:sz w:val="24"/>
+          <w:szCs w:val="24"/>
+        </w:rPr>
+      </w:pPr>
+    </w:p>
+    <w:p>
+      <w:pPr>
+        <w:jc w:val="both"/>
+        <w:rPr>
+          <w:rFonts w:ascii="Arial" w:hAnsi="Arial" w:cs="Arial"/>
+          <w:sz w:val="24"/>
+          <w:szCs w:val="24"/>
+        </w:rPr>
+      </w:pPr>
+    </w:p>
+    <w:p>
+      <w:pPr>
+        <w:jc w:val="both"/>
+        <w:rPr>
+          <w:rFonts w:ascii="Arial" w:hAnsi="Arial" w:cs="Arial"/>
+          <w:sz w:val="24"/>
+          <w:szCs w:val="24"/>
+        </w:rPr>
+      </w:pPr>
+    </w:p>
+    <w:p>
+      <w:pPr>
+        <w:jc w:val="both"/>
+        <w:rPr>
+          <w:rFonts w:ascii="Arial" w:hAnsi="Arial" w:cs="Arial"/>
+          <w:sz w:val="24"/>
+          <w:szCs w:val="24"/>
+        </w:rPr>
+      </w:pPr>
+    </w:p>
+    <w:p>
+      <w:pPr>
+        <w:rPr>
+          <w:rFonts w:ascii="Arial" w:hAnsi="Arial" w:cs="Arial"/>
+          <w:b/>
+          <w:bCs/>
+          <w:sz w:val="28"/>
+          <w:szCs w:val="28"/>
+          <w:u w:val="single"/>
+        </w:rPr>
+      </w:pPr>
+      <w:r>
+        <w:rPr>
+          <w:rFonts w:ascii="Arial" w:hAnsi="Arial" w:cs="Arial"/>
+          <w:b/>
+          <w:bCs/>
+          <w:sz w:val="28"/>
+          <w:szCs w:val="28"/>
+          <w:u w:val="single"/>
+        </w:rPr>
+        <w:t>Jules ROUSSEAU</w:t>
+      </w:r>
+      <w:r>
+        <w:rPr>
+          <w:rFonts w:ascii="Arial" w:hAnsi="Arial" w:cs="Arial"/>
+          <w:b/>
+          <w:bCs/>
+          <w:sz w:val="28"/>
+          <w:szCs w:val="28"/>
+          <w:u w:val="single"/>
+        </w:rPr>
+        <w:t> :</w:t>
+      </w:r>
+    </w:p>
+    <w:p>
+      <w:pPr>
+        <w:rPr>
+          <w:rFonts w:ascii="Arial" w:hAnsi="Arial" w:cs="Arial"/>
+          <w:sz w:val="24"/>
+          <w:szCs w:val="24"/>
+        </w:rPr>
+      </w:pPr>
+    </w:p>
+    <w:p>
+      <w:pPr>
+        <w:rPr>
+          <w:rFonts w:ascii="Arial" w:hAnsi="Arial" w:cs="Arial"/>
+          <w:sz w:val="24"/>
+          <w:szCs w:val="24"/>
+        </w:rPr>
+      </w:pPr>
+      <w:r>
+        <w:rPr>
+          <w:rFonts w:ascii="Arial" w:hAnsi="Arial" w:cs="Arial"/>
+          <w:sz w:val="24"/>
+          <w:szCs w:val="24"/>
+          <w:u w:val="single"/>
+        </w:rPr>
+        <w:t xml:space="preserve">Participation au projet : </w:t>
+      </w:r>
+      <w:r>
+        <w:rPr>
+          <w:rFonts w:ascii="Arial" w:hAnsi="Arial" w:cs="Arial"/>
+          <w:sz w:val="24"/>
+          <w:szCs w:val="24"/>
+        </w:rPr>
+        <w:t>J’ai eu du mal à me mettre au PHP, je trouvais cela très abstrait et mon intérêt pour la création et le management de site internet en était réduit. Je me suis évidemment forcé à comprendre son fonctionnement pour aider mon équipe de projet, mais mon manque d’intérêt et de motivation a fait que mes camarades étaient plus productifs que moi, et mon aide ne fût finalement qu’amoindri, vis-à-vis de mes attentes sur mon implication dans le projet.</w:t>
+      </w:r>
+    </w:p>
+    <w:p>
+      <w:pPr>
+        <w:rPr>
+          <w:rFonts w:ascii="Arial" w:hAnsi="Arial" w:cs="Arial"/>
+          <w:sz w:val="24"/>
+          <w:szCs w:val="24"/>
+        </w:rPr>
+      </w:pPr>
+    </w:p>
+    <w:p>
+      <w:pPr>
+        <w:rPr>
+          <w:rFonts w:ascii="Arial" w:hAnsi="Arial" w:cs="Arial"/>
+          <w:sz w:val="24"/>
+          <w:szCs w:val="24"/>
+        </w:rPr>
+      </w:pPr>
+      <w:r>
+        <w:rPr>
+          <w:rFonts w:ascii="Arial" w:hAnsi="Arial" w:cs="Arial"/>
+          <w:sz w:val="24"/>
+          <w:szCs w:val="24"/>
+          <w:u w:val="single"/>
+        </w:rPr>
+        <w:t>Retour sur le projet :</w:t>
+      </w:r>
+      <w:r>
+        <w:rPr>
+          <w:rFonts w:ascii="Arial" w:hAnsi="Arial" w:cs="Arial"/>
+          <w:sz w:val="24"/>
+          <w:szCs w:val="24"/>
+        </w:rPr>
+        <w:t xml:space="preserve"> </w:t>
+      </w:r>
+      <w:bookmarkStart w:id="0" w:name="_GoBack"/>
+      <w:bookmarkEnd w:id="0"/>
+      <w:r>
+        <w:rPr>
+          <w:rFonts w:ascii="Arial" w:hAnsi="Arial" w:cs="Arial"/>
+          <w:sz w:val="24"/>
+          <w:szCs w:val="24"/>
+        </w:rPr>
+        <w:t>Les méthodes de travails et de programmation liés aux modules Technologies Web m’étaient complètement étrangères avant le début de ce projet. Je n’avais que très peu entendu parler des langages de programmation impliqués (HTML, PHP, CSS) mais la prise en mains a été assez rapide, les 2 premiers en tout cas.</w:t>
+      </w:r>
+      <w:r>
+        <w:rPr>
+          <w:rFonts w:ascii="Arial" w:hAnsi="Arial" w:cs="Arial"/>
+          <w:sz w:val="24"/>
+          <w:szCs w:val="24"/>
+        </w:rPr>
+        <w:t xml:space="preserve"> </w:t>
+      </w:r>
+      <w:r>
+        <w:rPr>
+          <w:rFonts w:ascii="Arial" w:hAnsi="Arial" w:cs="Arial"/>
+          <w:sz w:val="24"/>
+          <w:szCs w:val="24"/>
+        </w:rPr>
+        <w:t>J’ai trouvé les premières semaines de projet plutôt intéressantes, le fait d’approfondir nos fraiches connaissances dans le domaine pour créer un site web de notre choix. J’ai trouvé lien HTML/CSS assez intéressant et ce fût la partie dans laquelle je me suis le plus impliqué.</w:t>
+      </w:r>
+    </w:p>
+    <w:p>
+      <w:pPr>
+        <w:rPr>
+          <w:rFonts w:ascii="Arial" w:hAnsi="Arial" w:cs="Arial"/>
+          <w:sz w:val="24"/>
+          <w:szCs w:val="24"/>
+        </w:rPr>
+      </w:pPr>
+    </w:p>
+    <w:p>
+      <w:pPr>
+        <w:rPr>
+          <w:rFonts w:ascii="Arial" w:hAnsi="Arial" w:cs="Arial"/>
+          <w:sz w:val="24"/>
+          <w:szCs w:val="24"/>
+        </w:rPr>
+      </w:pPr>
+      <w:r>
+        <w:rPr>
+          <w:rFonts w:ascii="Arial" w:hAnsi="Arial" w:cs="Arial"/>
+          <w:sz w:val="24"/>
+          <w:szCs w:val="24"/>
+          <w:u w:val="single"/>
+        </w:rPr>
+        <w:t>Autoévaluation :</w:t>
+      </w:r>
+      <w:r>
+        <w:rPr>
+          <w:rFonts w:ascii="Arial" w:hAnsi="Arial" w:cs="Arial"/>
+          <w:sz w:val="24"/>
+          <w:szCs w:val="24"/>
+        </w:rPr>
+        <w:t xml:space="preserve"> </w:t>
+      </w:r>
+      <w:r>
+        <w:rPr>
+          <w:rFonts w:ascii="Arial" w:hAnsi="Arial" w:cs="Arial"/>
+          <w:sz w:val="24"/>
+          <w:szCs w:val="24"/>
+        </w:rPr>
+        <w:t xml:space="preserve">Je m’accorderai la note de 6/10 dans mon implication et utilité dans le projet, car mon aide principale était au début du projet et, mes camarades en témoigneront, j’ai été moins efficaces sur la fin du projet. </w:t>
+      </w:r>
+    </w:p>
+    <w:p>
+      <w:pPr>
+        <w:jc w:val="both"/>
+        <w:rPr>
+          <w:rFonts w:ascii="Arial" w:hAnsi="Arial" w:cs="Arial"/>
+          <w:sz w:val="24"/>
+          <w:szCs w:val="24"/>
+        </w:rPr>
+      </w:pPr>
     </w:p>
     <w:sectPr>
       <w:headerReference w:type="default" r:id="rId17"/>
@@ -8801,7 +8534,7 @@
 </file>
 
 <file path=customXml/itemProps1.xml><?xml version="1.0" encoding="utf-8"?>
-<ds:datastoreItem xmlns:ds="http://schemas.openxmlformats.org/officeDocument/2006/customXml" ds:itemID="{F58C1246-D03C-419A-BCB6-54CFED77E6C1}">
+<ds:datastoreItem xmlns:ds="http://schemas.openxmlformats.org/officeDocument/2006/customXml" ds:itemID="{BE57F0EE-90D3-46A8-AA86-1ED4AB2E5073}">
   <ds:schemaRefs>
     <ds:schemaRef ds:uri="http://schemas.openxmlformats.org/officeDocument/2006/bibliography"/>
   </ds:schemaRefs>

</xml_diff>